<commit_message>
Changes to Fix Linker Error (still not working)
</commit_message>
<xml_diff>
--- a/Milestone_2.docx
+++ b/Milestone_2.docx
@@ -524,36 +524,296 @@
         </w:rPr>
         <w:t>Collision Simulator</w:t>
       </w:r>
+      <w:r>
+        <w:rPr>
+          <w:b/>
+        </w:rPr>
+        <w:t>]</w:t>
+      </w:r>
+    </w:p>
+    <w:p>
+      <w:pPr>
+        <w:rPr>
+          <w:b/>
+        </w:rPr>
+      </w:pPr>
+      <w:r>
+        <w:rPr>
+          <w:b/>
+          <w:color w:val="FF0000"/>
+          <w:u w:val="single"/>
+        </w:rPr>
+        <w:t>Team</w:t>
+      </w:r>
+      <w:r>
+        <w:rPr>
+          <w:b/>
+          <w:color w:val="FF0000"/>
+          <w:u w:val="single"/>
+        </w:rPr>
+        <w:t xml:space="preserve">: </w:t>
+      </w:r>
+      <w:r>
+        <w:rPr>
+          <w:b/>
+          <w:color w:val="FF0000"/>
+          <w:u w:val="single"/>
+        </w:rPr>
+        <w:t xml:space="preserve"> </w:t>
+      </w:r>
+      <w:r>
+        <w:rPr>
+          <w:b/>
+        </w:rPr>
+        <w:t>[</w:t>
+      </w:r>
+      <w:r>
+        <w:rPr>
+          <w:b/>
+        </w:rPr>
+        <w:t>TEAM_NAME</w:t>
+      </w:r>
+      <w:r>
+        <w:rPr>
+          <w:b/>
+        </w:rPr>
+        <w:t>]</w:t>
+      </w:r>
+    </w:p>
+    <w:p>
+      <w:pPr>
+        <w:rPr>
+          <w:b/>
+        </w:rPr>
+      </w:pPr>
+      <w:r>
+        <w:rPr>
+          <w:b/>
+          <w:color w:val="FF0000"/>
+          <w:u w:val="single"/>
+        </w:rPr>
+        <w:t>Repository Address:</w:t>
+      </w:r>
+      <w:r>
+        <w:rPr>
+          <w:b/>
+        </w:rPr>
+        <w:t xml:space="preserve"> [</w:t>
+      </w:r>
+      <w:r>
+        <w:rPr>
+          <w:b/>
+        </w:rPr>
+        <w:t>https://github.com/cbrown3/DSA2-Project</w:t>
+      </w:r>
+      <w:r>
+        <w:rPr>
+          <w:b/>
+        </w:rPr>
+        <w:t>]</w:t>
+      </w:r>
+    </w:p>
+    <w:p>
+      <w:pPr>
+        <w:rPr>
+          <w:b/>
+          <w:color w:val="FF0000"/>
+          <w:u w:val="single"/>
+        </w:rPr>
+      </w:pPr>
+      <w:r>
+        <w:rPr>
+          <w:b/>
+          <w:color w:val="FF0000"/>
+          <w:u w:val="single"/>
+        </w:rPr>
+        <w:t>Members:</w:t>
+      </w:r>
+      <w:r>
+        <w:rPr>
+          <w:b/>
+          <w:color w:val="FF0000"/>
+          <w:u w:val="single"/>
+        </w:rPr>
+        <w:t xml:space="preserve"> (Last names </w:t>
+      </w:r>
+      <w:r>
+        <w:rPr>
+          <w:b/>
+          <w:color w:val="FF0000"/>
+          <w:u w:val="single"/>
+        </w:rPr>
+        <w:t>SORTED</w:t>
+      </w:r>
+      <w:r>
+        <w:rPr>
+          <w:b/>
+          <w:color w:val="FF0000"/>
+          <w:u w:val="single"/>
+        </w:rPr>
+        <w:t xml:space="preserve"> in alphabetical order)</w:t>
+      </w:r>
+    </w:p>
+    <w:p>
+      <w:pPr>
+        <w:rPr>
+          <w:b/>
+        </w:rPr>
+      </w:pPr>
+      <w:r>
+        <w:rPr>
+          <w:b/>
+        </w:rPr>
+        <w:t>[</w:t>
+      </w:r>
+      <w:r>
+        <w:rPr>
+          <w:b/>
+        </w:rPr>
+        <w:t>Brown, Christopher]</w:t>
+      </w:r>
+    </w:p>
+    <w:p>
+      <w:pPr>
+        <w:rPr>
+          <w:b/>
+        </w:rPr>
+      </w:pPr>
+      <w:r>
+        <w:rPr>
+          <w:b/>
+        </w:rPr>
+        <w:t>[</w:t>
+      </w:r>
+      <w:r>
+        <w:rPr>
+          <w:b/>
+        </w:rPr>
+        <w:t>Carmi, Danielle</w:t>
+      </w:r>
+      <w:r>
+        <w:rPr>
+          <w:b/>
+        </w:rPr>
+        <w:t>]</w:t>
+      </w:r>
+    </w:p>
+    <w:p>
+      <w:pPr>
+        <w:rPr>
+          <w:b/>
+        </w:rPr>
+      </w:pPr>
+      <w:r>
+        <w:rPr>
+          <w:b/>
+        </w:rPr>
+        <w:t>[</w:t>
+      </w:r>
+      <w:proofErr w:type="spellStart"/>
+      <w:r>
+        <w:rPr>
+          <w:b/>
+        </w:rPr>
+        <w:t>Labarbiera</w:t>
+      </w:r>
+      <w:proofErr w:type="spellEnd"/>
+      <w:r>
+        <w:rPr>
+          <w:b/>
+        </w:rPr>
+        <w:t>, Michael</w:t>
+      </w:r>
+      <w:r>
+        <w:rPr>
+          <w:b/>
+        </w:rPr>
+        <w:t>]</w:t>
+      </w:r>
+    </w:p>
+    <w:p>
+      <w:r>
+        <w:rPr>
+          <w:b/>
+        </w:rPr>
+        <w:t>[McMahan, Josh</w:t>
+      </w:r>
+      <w:r>
+        <w:rPr>
+          <w:b/>
+        </w:rPr>
+        <w:t>]</w:t>
+      </w:r>
+    </w:p>
+    <w:p>
+      <w:pPr>
+        <w:rPr>
+          <w:b/>
+          <w:color w:val="FF0000"/>
+          <w:u w:val="single"/>
+        </w:rPr>
+      </w:pPr>
+      <w:r>
+        <w:rPr>
+          <w:b/>
+          <w:color w:val="FF0000"/>
+          <w:u w:val="single"/>
+        </w:rPr>
+        <w:t xml:space="preserve">Milestone </w:t>
+      </w:r>
+      <w:r>
+        <w:rPr>
+          <w:b/>
+          <w:color w:val="FF0000"/>
+          <w:u w:val="single"/>
+        </w:rPr>
+        <w:t>2</w:t>
+      </w:r>
+      <w:r>
+        <w:rPr>
+          <w:b/>
+          <w:color w:val="FF0000"/>
+          <w:u w:val="single"/>
+        </w:rPr>
+        <w:t xml:space="preserve"> results:</w:t>
+      </w:r>
+    </w:p>
+    <w:p>
+      <w:pPr>
+        <w:rPr>
+          <w:b/>
+        </w:rPr>
+      </w:pPr>
+      <w:r>
+        <w:rPr>
+          <w:b/>
+        </w:rPr>
+        <w:t xml:space="preserve">We switched the base of our engine to reflect </w:t>
+      </w:r>
+      <w:r>
+        <w:rPr>
+          <w:b/>
+        </w:rPr>
+        <w:t>more like the current ReEngine to fix some issues we were having. We added a physics system, and fixed model loading.</w:t>
+      </w:r>
       <w:bookmarkStart w:id="0" w:name="_GoBack"/>
       <w:bookmarkEnd w:id="0"/>
-      <w:r>
-        <w:rPr>
-          <w:b/>
-        </w:rPr>
-        <w:t>]</w:t>
-      </w:r>
     </w:p>
     <w:p>
       <w:pPr>
         <w:rPr>
           <w:b/>
-        </w:rPr>
-      </w:pPr>
-      <w:r>
-        <w:rPr>
-          <w:b/>
           <w:color w:val="FF0000"/>
           <w:u w:val="single"/>
         </w:rPr>
-        <w:t>Team</w:t>
-      </w:r>
+      </w:pPr>
       <w:r>
         <w:rPr>
           <w:b/>
           <w:color w:val="FF0000"/>
           <w:u w:val="single"/>
         </w:rPr>
-        <w:t xml:space="preserve">: </w:t>
+        <w:t xml:space="preserve">Milestone </w:t>
       </w:r>
       <w:r>
         <w:rPr>
@@ -561,25 +821,15 @@
           <w:color w:val="FF0000"/>
           <w:u w:val="single"/>
         </w:rPr>
-        <w:t xml:space="preserve"> </w:t>
-      </w:r>
-      <w:r>
-        <w:rPr>
-          <w:b/>
-        </w:rPr>
-        <w:t>[</w:t>
-      </w:r>
-      <w:r>
-        <w:rPr>
-          <w:b/>
-        </w:rPr>
-        <w:t>TEAM_NAME</w:t>
-      </w:r>
-      <w:r>
-        <w:rPr>
-          <w:b/>
-        </w:rPr>
-        <w:t>]</w:t>
+        <w:t>2</w:t>
+      </w:r>
+      <w:r>
+        <w:rPr>
+          <w:b/>
+          <w:color w:val="FF0000"/>
+          <w:u w:val="single"/>
+        </w:rPr>
+        <w:t xml:space="preserve"> TEAM self-evaluation:</w:t>
       </w:r>
     </w:p>
     <w:p>
@@ -591,69 +841,72 @@
       <w:r>
         <w:rPr>
           <w:b/>
+        </w:rPr>
+        <w:t xml:space="preserve">85, because we </w:t>
+      </w:r>
+      <w:r>
+        <w:rPr>
+          <w:b/>
+        </w:rPr>
+        <w:t xml:space="preserve">finished </w:t>
+      </w:r>
+      <w:r>
+        <w:rPr>
+          <w:b/>
+        </w:rPr>
+        <w:t>all</w:t>
+      </w:r>
+      <w:r>
+        <w:rPr>
+          <w:b/>
+        </w:rPr>
+        <w:t xml:space="preserve"> our goals, but only in theory; we could not load in our engine due to linker errors.</w:t>
+      </w:r>
+    </w:p>
+    <w:p>
+      <w:pPr>
+        <w:rPr>
+          <w:b/>
           <w:color w:val="FF0000"/>
           <w:u w:val="single"/>
         </w:rPr>
-        <w:t>Repository Address:</w:t>
-      </w:r>
-      <w:r>
-        <w:rPr>
-          <w:b/>
-        </w:rPr>
-        <w:t xml:space="preserve"> [</w:t>
-      </w:r>
-      <w:r>
-        <w:rPr>
-          <w:b/>
-        </w:rPr>
-        <w:t>https://github.com/cbrown3/DSA2-Project</w:t>
-      </w:r>
-      <w:r>
-        <w:rPr>
-          <w:b/>
-        </w:rPr>
-        <w:t>]</w:t>
+      </w:pPr>
+      <w:r>
+        <w:rPr>
+          <w:b/>
+          <w:color w:val="FF0000"/>
+          <w:u w:val="single"/>
+        </w:rPr>
+        <w:t xml:space="preserve">Milestone </w:t>
+      </w:r>
+      <w:r>
+        <w:rPr>
+          <w:b/>
+          <w:color w:val="FF0000"/>
+          <w:u w:val="single"/>
+        </w:rPr>
+        <w:t>3</w:t>
+      </w:r>
+      <w:r>
+        <w:rPr>
+          <w:b/>
+          <w:color w:val="FF0000"/>
+          <w:u w:val="single"/>
+        </w:rPr>
+        <w:t xml:space="preserve"> goals:</w:t>
       </w:r>
     </w:p>
     <w:p>
       <w:pPr>
         <w:rPr>
           <w:b/>
-          <w:color w:val="FF0000"/>
-          <w:u w:val="single"/>
-        </w:rPr>
-      </w:pPr>
-      <w:r>
-        <w:rPr>
-          <w:b/>
-          <w:color w:val="FF0000"/>
-          <w:u w:val="single"/>
-        </w:rPr>
-        <w:t>Members:</w:t>
-      </w:r>
-      <w:r>
-        <w:rPr>
-          <w:b/>
-          <w:color w:val="FF0000"/>
-          <w:u w:val="single"/>
-        </w:rPr>
-        <w:t xml:space="preserve"> (Last names </w:t>
-      </w:r>
-      <w:r>
-        <w:rPr>
-          <w:b/>
-          <w:color w:val="FF0000"/>
-          <w:u w:val="single"/>
-        </w:rPr>
-        <w:t>SORTED</w:t>
-      </w:r>
-      <w:r>
-        <w:rPr>
-          <w:b/>
-          <w:color w:val="FF0000"/>
-          <w:u w:val="single"/>
-        </w:rPr>
-        <w:t xml:space="preserve"> in alphabetical order)</w:t>
+        </w:rPr>
+      </w:pPr>
+      <w:r>
+        <w:rPr>
+          <w:b/>
+        </w:rPr>
+        <w:t>Create an environment where you can interact and showcase the physics (i.e. jumping, collision reaction, sliding down slopes, etc.)</w:t>
       </w:r>
     </w:p>
     <w:p>
@@ -666,13 +919,7 @@
         <w:rPr>
           <w:b/>
         </w:rPr>
-        <w:t>[</w:t>
-      </w:r>
-      <w:r>
-        <w:rPr>
-          <w:b/>
-        </w:rPr>
-        <w:t>Brown, Christopher]</w:t>
+        <w:t>Consider adding forms to add other models</w:t>
       </w:r>
     </w:p>
     <w:p>
@@ -685,243 +932,16 @@
         <w:rPr>
           <w:b/>
         </w:rPr>
-        <w:t>[</w:t>
-      </w:r>
-      <w:r>
-        <w:rPr>
-          <w:b/>
-        </w:rPr>
-        <w:t>Carmi, Danielle</w:t>
-      </w:r>
-      <w:r>
-        <w:rPr>
-          <w:b/>
-        </w:rPr>
-        <w:t>]</w:t>
+        <w:t>Mass for models</w:t>
       </w:r>
     </w:p>
     <w:p>
       <w:pPr>
         <w:rPr>
           <w:b/>
-        </w:rPr>
-      </w:pPr>
-      <w:r>
-        <w:rPr>
-          <w:b/>
-        </w:rPr>
-        <w:t>[</w:t>
-      </w:r>
-      <w:proofErr w:type="spellStart"/>
-      <w:r>
-        <w:rPr>
-          <w:b/>
-        </w:rPr>
-        <w:t>Labarbiera</w:t>
-      </w:r>
-      <w:proofErr w:type="spellEnd"/>
-      <w:r>
-        <w:rPr>
-          <w:b/>
-        </w:rPr>
-        <w:t>, Michael</w:t>
-      </w:r>
-      <w:r>
-        <w:rPr>
-          <w:b/>
-        </w:rPr>
-        <w:t>]</w:t>
-      </w:r>
-    </w:p>
-    <w:p>
-      <w:r>
-        <w:rPr>
-          <w:b/>
-        </w:rPr>
-        <w:t>[McMahan, Josh</w:t>
-      </w:r>
-      <w:r>
-        <w:rPr>
-          <w:b/>
-        </w:rPr>
-        <w:t>]</w:t>
-      </w:r>
-    </w:p>
-    <w:p>
-      <w:pPr>
-        <w:rPr>
-          <w:b/>
-          <w:color w:val="FF0000"/>
           <w:u w:val="single"/>
         </w:rPr>
       </w:pPr>
-      <w:r>
-        <w:rPr>
-          <w:b/>
-          <w:color w:val="FF0000"/>
-          <w:u w:val="single"/>
-        </w:rPr>
-        <w:t xml:space="preserve">Milestone </w:t>
-      </w:r>
-      <w:r>
-        <w:rPr>
-          <w:b/>
-          <w:color w:val="FF0000"/>
-          <w:u w:val="single"/>
-        </w:rPr>
-        <w:t>2</w:t>
-      </w:r>
-      <w:r>
-        <w:rPr>
-          <w:b/>
-          <w:color w:val="FF0000"/>
-          <w:u w:val="single"/>
-        </w:rPr>
-        <w:t xml:space="preserve"> results:</w:t>
-      </w:r>
-    </w:p>
-    <w:p>
-      <w:pPr>
-        <w:rPr>
-          <w:b/>
-          <w:u w:val="single"/>
-        </w:rPr>
-      </w:pPr>
-      <w:r>
-        <w:rPr>
-          <w:b/>
-        </w:rPr>
-        <w:t>[</w:t>
-      </w:r>
-      <w:r>
-        <w:rPr>
-          <w:b/>
-        </w:rPr>
-        <w:t>Compared to your goals for this milestone what went right, what went wrong, what do you think you could have done better</w:t>
-      </w:r>
-      <w:r>
-        <w:rPr>
-          <w:b/>
-        </w:rPr>
-        <w:t>]</w:t>
-      </w:r>
-    </w:p>
-    <w:p>
-      <w:pPr>
-        <w:rPr>
-          <w:b/>
-          <w:color w:val="FF0000"/>
-          <w:u w:val="single"/>
-        </w:rPr>
-      </w:pPr>
-      <w:r>
-        <w:rPr>
-          <w:b/>
-          <w:color w:val="FF0000"/>
-          <w:u w:val="single"/>
-        </w:rPr>
-        <w:t xml:space="preserve">Milestone </w:t>
-      </w:r>
-      <w:r>
-        <w:rPr>
-          <w:b/>
-          <w:color w:val="FF0000"/>
-          <w:u w:val="single"/>
-        </w:rPr>
-        <w:t>2</w:t>
-      </w:r>
-      <w:r>
-        <w:rPr>
-          <w:b/>
-          <w:color w:val="FF0000"/>
-          <w:u w:val="single"/>
-        </w:rPr>
-        <w:t xml:space="preserve"> TEAM self-evaluation:</w:t>
-      </w:r>
-    </w:p>
-    <w:p>
-      <w:pPr>
-        <w:rPr>
-          <w:b/>
-        </w:rPr>
-      </w:pPr>
-      <w:r>
-        <w:rPr>
-          <w:b/>
-        </w:rPr>
-        <w:t>[</w:t>
-      </w:r>
-      <w:r>
-        <w:rPr>
-          <w:b/>
-        </w:rPr>
-        <w:t>Give your milestone results a grade from 0 to 100 based on the goals defined in the previous document</w:t>
-      </w:r>
-      <w:r>
-        <w:rPr>
-          <w:b/>
-        </w:rPr>
-        <w:t>]</w:t>
-      </w:r>
-    </w:p>
-    <w:p>
-      <w:pPr>
-        <w:rPr>
-          <w:b/>
-          <w:color w:val="FF0000"/>
-          <w:u w:val="single"/>
-        </w:rPr>
-      </w:pPr>
-      <w:r>
-        <w:rPr>
-          <w:b/>
-          <w:color w:val="FF0000"/>
-          <w:u w:val="single"/>
-        </w:rPr>
-        <w:t xml:space="preserve">Milestone </w:t>
-      </w:r>
-      <w:r>
-        <w:rPr>
-          <w:b/>
-          <w:color w:val="FF0000"/>
-          <w:u w:val="single"/>
-        </w:rPr>
-        <w:t>3</w:t>
-      </w:r>
-      <w:r>
-        <w:rPr>
-          <w:b/>
-          <w:color w:val="FF0000"/>
-          <w:u w:val="single"/>
-        </w:rPr>
-        <w:t xml:space="preserve"> goals:</w:t>
-      </w:r>
-    </w:p>
-    <w:p>
-      <w:pPr>
-        <w:rPr>
-          <w:b/>
-          <w:u w:val="single"/>
-        </w:rPr>
-      </w:pPr>
-      <w:r>
-        <w:rPr>
-          <w:b/>
-        </w:rPr>
-        <w:t>[</w:t>
-      </w:r>
-      <w:r>
-        <w:rPr>
-          <w:b/>
-        </w:rPr>
-        <w:t>At the end of this milestone we would have “x” ready</w:t>
-      </w:r>
-      <w:r>
-        <w:rPr>
-          <w:b/>
-        </w:rPr>
-        <w:t>]</w:t>
-      </w:r>
     </w:p>
     <w:p>
       <w:pPr>
@@ -3909,7 +3929,7 @@
 </file>
 
 <file path=customXml/itemProps1.xml><?xml version="1.0" encoding="utf-8"?>
-<ds:datastoreItem xmlns:ds="http://schemas.openxmlformats.org/officeDocument/2006/customXml" ds:itemID="{8F73B9D1-A0E9-4552-86C7-CDD99369188D}">
+<ds:datastoreItem xmlns:ds="http://schemas.openxmlformats.org/officeDocument/2006/customXml" ds:itemID="{09C734A7-B460-4501-B416-4167D6BB2CFC}">
   <ds:schemaRefs>
     <ds:schemaRef ds:uri="http://schemas.openxmlformats.org/officeDocument/2006/bibliography"/>
   </ds:schemaRefs>

</xml_diff>